<commit_message>
added 3rd page to git cheat sheet to test.
</commit_message>
<xml_diff>
--- a/git-cheat-sheet.docx
+++ b/git-cheat-sheet.docx
@@ -109,6 +109,19 @@
           </wp:anchor>
         </w:drawing>
       </w:r>
+      <w:r>
+        <w:br w:type="page"/>
+      </w:r>
+    </w:p>
+    <w:p>
+      <w:pPr>
+        <w:pStyle w:val="Normal"/>
+        <w:rPr/>
+      </w:pPr>
+      <w:r>
+        <w:rPr/>
+        <w:t>This is new</w:t>
+      </w:r>
     </w:p>
     <w:sectPr>
       <w:type w:val="nextPage"/>

</xml_diff>